<commit_message>
ajax - parte 1
</commit_message>
<xml_diff>
--- a/Teoria/Ajax/2 - Objeto XMLHttpRequest .docx
+++ b/Teoria/Ajax/2 - Objeto XMLHttpRequest .docx
@@ -8,21 +8,18 @@
         <w:rPr>
           <w:b/>
           <w:bCs/>
-        </w:rPr>
-      </w:pPr>
-      <w:r>
-        <w:rPr>
-          <w:b/>
-          <w:bCs/>
-        </w:rPr>
-        <w:t xml:space="preserve">Objeto </w:t>
-      </w:r>
-      <w:r>
-        <w:rPr>
-          <w:b/>
-          <w:bCs/>
-        </w:rPr>
-        <w:t>XMLHttpRequest Object</w:t>
+          <w:sz w:val="24"/>
+          <w:szCs w:val="24"/>
+        </w:rPr>
+      </w:pPr>
+      <w:r>
+        <w:rPr>
+          <w:b/>
+          <w:bCs/>
+          <w:sz w:val="24"/>
+          <w:szCs w:val="24"/>
+        </w:rPr>
+        <w:t>Objeto XMLHttpRequest Object</w:t>
       </w:r>
     </w:p>
     <w:p>
@@ -32,6 +29,1463 @@
       <w:r>
         <w:t>É o objeto que será utilizado para fazer requesições AJAX.</w:t>
       </w:r>
+    </w:p>
+    <w:p>
+      <w:pPr>
+        <w:jc w:val="center"/>
+        <w:rPr>
+          <w:b/>
+          <w:bCs/>
+        </w:rPr>
+      </w:pPr>
+      <w:r>
+        <w:rPr>
+          <w:b/>
+          <w:bCs/>
+        </w:rPr>
+        <w:t>Criando um objeto XMLHttpRequest</w:t>
+      </w:r>
+    </w:p>
+    <w:p>
+      <w:r>
+        <w:rPr>
+          <w:b/>
+          <w:bCs/>
+        </w:rPr>
+        <w:t xml:space="preserve">Ex.: </w:t>
+      </w:r>
+      <w:r>
+        <w:rPr>
+          <w:i/>
+          <w:iCs/>
+        </w:rPr>
+        <w:t>const obj = new XMLHttpRequest()</w:t>
+      </w:r>
+    </w:p>
+    <w:p>
+      <w:pPr>
+        <w:rPr>
+          <w:b/>
+          <w:bCs/>
+        </w:rPr>
+      </w:pPr>
+      <w:r>
+        <w:rPr>
+          <w:b/>
+          <w:bCs/>
+        </w:rPr>
+        <w:t>Criando um Request</w:t>
+      </w:r>
+    </w:p>
+    <w:p>
+      <w:pPr>
+        <w:jc w:val="center"/>
+        <w:rPr>
+          <w:b/>
+          <w:bCs/>
+        </w:rPr>
+      </w:pPr>
+      <w:r>
+        <w:rPr>
+          <w:b/>
+          <w:bCs/>
+        </w:rPr>
+        <w:t>Esepcificando o tipo de Request</w:t>
+      </w:r>
+    </w:p>
+    <w:p>
+      <w:pPr>
+        <w:jc w:val="both"/>
+      </w:pPr>
+      <w:r>
+        <w:rPr>
+          <w:b/>
+          <w:bCs/>
+        </w:rPr>
+        <w:t>obj.open(method, url, async, user, password):</w:t>
+      </w:r>
+      <w:r>
+        <w:t xml:space="preserve"> método que especifica o tipo de HTTP request. Onde:</w:t>
+      </w:r>
+    </w:p>
+    <w:p>
+      <w:pPr>
+        <w:pStyle w:val="PargrafodaLista"/>
+        <w:numPr>
+          <w:ilvl w:val="0"/>
+          <w:numId w:val="1"/>
+        </w:numPr>
+        <w:jc w:val="both"/>
+      </w:pPr>
+      <w:r>
+        <w:rPr>
+          <w:b/>
+          <w:bCs/>
+        </w:rPr>
+        <w:t>Method:</w:t>
+      </w:r>
+      <w:r>
+        <w:t xml:space="preserve"> método http que será usado</w:t>
+      </w:r>
+    </w:p>
+    <w:p>
+      <w:pPr>
+        <w:pStyle w:val="PargrafodaLista"/>
+        <w:numPr>
+          <w:ilvl w:val="0"/>
+          <w:numId w:val="1"/>
+        </w:numPr>
+        <w:jc w:val="both"/>
+      </w:pPr>
+      <w:r>
+        <w:rPr>
+          <w:b/>
+          <w:bCs/>
+        </w:rPr>
+        <w:t>Url:</w:t>
+      </w:r>
+      <w:r>
+        <w:t xml:space="preserve"> localização da página ou arquivo requisitado</w:t>
+      </w:r>
+    </w:p>
+    <w:p>
+      <w:pPr>
+        <w:pStyle w:val="PargrafodaLista"/>
+        <w:numPr>
+          <w:ilvl w:val="0"/>
+          <w:numId w:val="1"/>
+        </w:numPr>
+        <w:jc w:val="both"/>
+      </w:pPr>
+      <w:r>
+        <w:rPr>
+          <w:b/>
+          <w:bCs/>
+        </w:rPr>
+        <w:t>Async:</w:t>
+      </w:r>
+      <w:r>
+        <w:t xml:space="preserve"> determina se a requisição será assíncrona ou não. </w:t>
+      </w:r>
+    </w:p>
+    <w:p>
+      <w:pPr>
+        <w:pStyle w:val="PargrafodaLista"/>
+        <w:numPr>
+          <w:ilvl w:val="0"/>
+          <w:numId w:val="1"/>
+        </w:numPr>
+        <w:jc w:val="both"/>
+      </w:pPr>
+      <w:r>
+        <w:rPr>
+          <w:b/>
+          <w:bCs/>
+        </w:rPr>
+        <w:t>Use</w:t>
+      </w:r>
+      <w:r>
+        <w:rPr>
+          <w:b/>
+          <w:bCs/>
+        </w:rPr>
+        <w:t>r</w:t>
+      </w:r>
+      <w:r>
+        <w:rPr>
+          <w:b/>
+          <w:bCs/>
+        </w:rPr>
+        <w:t>(opcional)</w:t>
+      </w:r>
+      <w:r>
+        <w:rPr>
+          <w:b/>
+          <w:bCs/>
+        </w:rPr>
+        <w:t>:</w:t>
+      </w:r>
+      <w:r>
+        <w:t xml:space="preserve"> usuário para ser usado para autenticação</w:t>
+      </w:r>
+    </w:p>
+    <w:p>
+      <w:pPr>
+        <w:pStyle w:val="PargrafodaLista"/>
+        <w:numPr>
+          <w:ilvl w:val="0"/>
+          <w:numId w:val="1"/>
+        </w:numPr>
+        <w:jc w:val="both"/>
+      </w:pPr>
+      <w:r>
+        <w:rPr>
+          <w:b/>
+          <w:bCs/>
+        </w:rPr>
+        <w:t>Password(opcional):</w:t>
+      </w:r>
+      <w:r>
+        <w:t xml:space="preserve"> senha para ser usada para autenticação</w:t>
+      </w:r>
+    </w:p>
+    <w:p>
+      <w:pPr>
+        <w:jc w:val="center"/>
+        <w:rPr>
+          <w:b/>
+          <w:bCs/>
+        </w:rPr>
+      </w:pPr>
+      <w:r>
+        <w:rPr>
+          <w:b/>
+          <w:bCs/>
+        </w:rPr>
+        <w:t>Enviando a requisição</w:t>
+      </w:r>
+    </w:p>
+    <w:p>
+      <w:pPr>
+        <w:jc w:val="both"/>
+      </w:pPr>
+      <w:r>
+        <w:rPr>
+          <w:b/>
+          <w:bCs/>
+        </w:rPr>
+        <w:t>o</w:t>
+      </w:r>
+      <w:r>
+        <w:rPr>
+          <w:b/>
+          <w:bCs/>
+        </w:rPr>
+        <w:t>bj.send(</w:t>
+      </w:r>
+      <w:r>
+        <w:rPr>
+          <w:b/>
+          <w:bCs/>
+        </w:rPr>
+        <w:t>body</w:t>
+      </w:r>
+      <w:r>
+        <w:rPr>
+          <w:b/>
+          <w:bCs/>
+        </w:rPr>
+        <w:t>):</w:t>
+      </w:r>
+      <w:r>
+        <w:t xml:space="preserve"> envia uma requisição. Onde:</w:t>
+      </w:r>
+    </w:p>
+    <w:p>
+      <w:pPr>
+        <w:pStyle w:val="PargrafodaLista"/>
+        <w:numPr>
+          <w:ilvl w:val="0"/>
+          <w:numId w:val="2"/>
+        </w:numPr>
+        <w:jc w:val="both"/>
+      </w:pPr>
+      <w:r>
+        <w:rPr>
+          <w:b/>
+          <w:bCs/>
+        </w:rPr>
+        <w:t xml:space="preserve">Body(opcional): </w:t>
+      </w:r>
+      <w:r>
+        <w:t>o corpo da requisição</w:t>
+      </w:r>
+      <w:r>
+        <w:t>, usando pelo método POST, por exemplo e que pode ser:</w:t>
+      </w:r>
+    </w:p>
+    <w:p>
+      <w:pPr>
+        <w:pStyle w:val="PargrafodaLista"/>
+        <w:numPr>
+          <w:ilvl w:val="1"/>
+          <w:numId w:val="2"/>
+        </w:numPr>
+        <w:jc w:val="both"/>
+      </w:pPr>
+      <w:r>
+        <w:rPr>
+          <w:b/>
+          <w:bCs/>
+        </w:rPr>
+        <w:t>Um documento</w:t>
+      </w:r>
+    </w:p>
+    <w:p>
+      <w:pPr>
+        <w:pStyle w:val="PargrafodaLista"/>
+        <w:numPr>
+          <w:ilvl w:val="1"/>
+          <w:numId w:val="2"/>
+        </w:numPr>
+        <w:jc w:val="both"/>
+      </w:pPr>
+      <w:r>
+        <w:rPr>
+          <w:b/>
+          <w:bCs/>
+        </w:rPr>
+        <w:t>XMLHttpRequestBodyInit, URLSearchParameters, FormData</w:t>
+      </w:r>
+    </w:p>
+    <w:p>
+      <w:pPr>
+        <w:pStyle w:val="PargrafodaLista"/>
+        <w:numPr>
+          <w:ilvl w:val="1"/>
+          <w:numId w:val="2"/>
+        </w:numPr>
+        <w:jc w:val="both"/>
+      </w:pPr>
+      <w:r>
+        <w:rPr>
+          <w:b/>
+          <w:bCs/>
+        </w:rPr>
+        <w:t>Null(valor padrão)</w:t>
+      </w:r>
+    </w:p>
+    <w:p>
+      <w:pPr>
+        <w:jc w:val="center"/>
+        <w:rPr>
+          <w:b/>
+          <w:bCs/>
+        </w:rPr>
+      </w:pPr>
+      <w:r>
+        <w:rPr>
+          <w:b/>
+          <w:bCs/>
+        </w:rPr>
+        <w:t>Eventos do Objeto XMLHttpRequest</w:t>
+      </w:r>
+    </w:p>
+    <w:p>
+      <w:pPr>
+        <w:pStyle w:val="PargrafodaLista"/>
+        <w:numPr>
+          <w:ilvl w:val="0"/>
+          <w:numId w:val="2"/>
+        </w:numPr>
+        <w:rPr>
+          <w:b/>
+          <w:bCs/>
+        </w:rPr>
+      </w:pPr>
+      <w:r>
+        <w:rPr>
+          <w:b/>
+          <w:bCs/>
+        </w:rPr>
+        <w:t xml:space="preserve">Loadstart: </w:t>
+      </w:r>
+      <w:r>
+        <w:t>quando o request começou</w:t>
+      </w:r>
+    </w:p>
+    <w:p>
+      <w:pPr>
+        <w:pStyle w:val="PargrafodaLista"/>
+        <w:numPr>
+          <w:ilvl w:val="0"/>
+          <w:numId w:val="2"/>
+        </w:numPr>
+        <w:jc w:val="both"/>
+        <w:rPr>
+          <w:b/>
+          <w:bCs/>
+        </w:rPr>
+      </w:pPr>
+      <w:r>
+        <w:rPr>
+          <w:b/>
+          <w:bCs/>
+        </w:rPr>
+        <w:t xml:space="preserve">Load: </w:t>
+      </w:r>
+      <w:r>
+        <w:t>quando a requisição for executada com sucesso</w:t>
+      </w:r>
+    </w:p>
+    <w:p>
+      <w:pPr>
+        <w:pStyle w:val="PargrafodaLista"/>
+        <w:numPr>
+          <w:ilvl w:val="0"/>
+          <w:numId w:val="2"/>
+        </w:numPr>
+        <w:jc w:val="both"/>
+        <w:rPr>
+          <w:b/>
+          <w:bCs/>
+        </w:rPr>
+      </w:pPr>
+      <w:r>
+        <w:rPr>
+          <w:b/>
+          <w:bCs/>
+        </w:rPr>
+        <w:t>Loadend:</w:t>
+      </w:r>
+      <w:r>
+        <w:t xml:space="preserve"> quando o request terminou, com sucesso ou não</w:t>
+      </w:r>
+    </w:p>
+    <w:p>
+      <w:pPr>
+        <w:pStyle w:val="PargrafodaLista"/>
+        <w:numPr>
+          <w:ilvl w:val="0"/>
+          <w:numId w:val="2"/>
+        </w:numPr>
+        <w:jc w:val="both"/>
+        <w:rPr>
+          <w:b/>
+          <w:bCs/>
+        </w:rPr>
+      </w:pPr>
+      <w:r>
+        <w:rPr>
+          <w:b/>
+          <w:bCs/>
+        </w:rPr>
+        <w:t xml:space="preserve">Progress: </w:t>
+      </w:r>
+      <w:r>
+        <w:t>evento que ocorre periodicamento quando o request receber mais dados</w:t>
+      </w:r>
+    </w:p>
+    <w:p>
+      <w:pPr>
+        <w:pStyle w:val="PargrafodaLista"/>
+        <w:numPr>
+          <w:ilvl w:val="0"/>
+          <w:numId w:val="2"/>
+        </w:numPr>
+        <w:jc w:val="both"/>
+        <w:rPr>
+          <w:b/>
+          <w:bCs/>
+        </w:rPr>
+      </w:pPr>
+      <w:r>
+        <w:rPr>
+          <w:b/>
+          <w:bCs/>
+        </w:rPr>
+        <w:t xml:space="preserve">Error: </w:t>
+      </w:r>
+      <w:r>
+        <w:t>quando a requisição encontrar algum erro</w:t>
+      </w:r>
+    </w:p>
+    <w:p>
+      <w:pPr>
+        <w:pStyle w:val="PargrafodaLista"/>
+        <w:numPr>
+          <w:ilvl w:val="0"/>
+          <w:numId w:val="2"/>
+        </w:numPr>
+        <w:jc w:val="both"/>
+        <w:rPr>
+          <w:b/>
+          <w:bCs/>
+        </w:rPr>
+      </w:pPr>
+      <w:r>
+        <w:rPr>
+          <w:b/>
+          <w:bCs/>
+        </w:rPr>
+        <w:t>Abort:</w:t>
+      </w:r>
+      <w:r>
+        <w:t xml:space="preserve"> quando </w:t>
+      </w:r>
+      <w:r>
+        <w:t>a requisição for abortada</w:t>
+      </w:r>
+    </w:p>
+    <w:p>
+      <w:pPr>
+        <w:pStyle w:val="PargrafodaLista"/>
+        <w:numPr>
+          <w:ilvl w:val="0"/>
+          <w:numId w:val="2"/>
+        </w:numPr>
+        <w:jc w:val="both"/>
+        <w:rPr>
+          <w:b/>
+          <w:bCs/>
+        </w:rPr>
+      </w:pPr>
+      <w:r>
+        <w:rPr>
+          <w:b/>
+          <w:bCs/>
+        </w:rPr>
+        <w:t xml:space="preserve">Readystatechange: </w:t>
+      </w:r>
+      <w:r>
+        <w:t>quando a propriedade</w:t>
+      </w:r>
+      <w:r>
+        <w:rPr>
+          <w:b/>
+          <w:bCs/>
+          <w:i/>
+          <w:iCs/>
+        </w:rPr>
+        <w:t xml:space="preserve"> readyState</w:t>
+      </w:r>
+      <w:r>
+        <w:t xml:space="preserve"> mudar</w:t>
+      </w:r>
+    </w:p>
+    <w:p>
+      <w:pPr>
+        <w:pStyle w:val="PargrafodaLista"/>
+        <w:numPr>
+          <w:ilvl w:val="0"/>
+          <w:numId w:val="2"/>
+        </w:numPr>
+        <w:jc w:val="both"/>
+        <w:rPr>
+          <w:b/>
+          <w:bCs/>
+        </w:rPr>
+      </w:pPr>
+      <w:r>
+        <w:rPr>
+          <w:b/>
+          <w:bCs/>
+        </w:rPr>
+        <w:t xml:space="preserve">Timeout: </w:t>
+      </w:r>
+      <w:r>
+        <w:t>quando o tempo da requisição ultrapassar um tempo de expiração configurado</w:t>
+      </w:r>
+    </w:p>
+    <w:p>
+      <w:pPr>
+        <w:jc w:val="both"/>
+        <w:rPr>
+          <w:b/>
+          <w:bCs/>
+        </w:rPr>
+      </w:pPr>
+    </w:p>
+    <w:p>
+      <w:pPr>
+        <w:jc w:val="center"/>
+        <w:rPr>
+          <w:b/>
+          <w:bCs/>
+        </w:rPr>
+      </w:pPr>
+    </w:p>
+    <w:p>
+      <w:pPr>
+        <w:jc w:val="center"/>
+        <w:rPr>
+          <w:b/>
+          <w:bCs/>
+        </w:rPr>
+      </w:pPr>
+    </w:p>
+    <w:p>
+      <w:pPr>
+        <w:jc w:val="center"/>
+        <w:rPr>
+          <w:b/>
+          <w:bCs/>
+        </w:rPr>
+      </w:pPr>
+    </w:p>
+    <w:p>
+      <w:pPr>
+        <w:jc w:val="center"/>
+        <w:rPr>
+          <w:b/>
+          <w:bCs/>
+        </w:rPr>
+      </w:pPr>
+    </w:p>
+    <w:p>
+      <w:pPr>
+        <w:jc w:val="center"/>
+        <w:rPr>
+          <w:b/>
+          <w:bCs/>
+        </w:rPr>
+      </w:pPr>
+    </w:p>
+    <w:p>
+      <w:pPr>
+        <w:rPr>
+          <w:b/>
+          <w:bCs/>
+        </w:rPr>
+      </w:pPr>
+    </w:p>
+    <w:p>
+      <w:pPr>
+        <w:jc w:val="center"/>
+        <w:rPr>
+          <w:b/>
+          <w:bCs/>
+        </w:rPr>
+      </w:pPr>
+      <w:r>
+        <w:rPr>
+          <w:b/>
+          <w:bCs/>
+        </w:rPr>
+        <w:lastRenderedPageBreak/>
+        <w:t>Propriedades</w:t>
+      </w:r>
+    </w:p>
+    <w:p>
+      <w:pPr>
+        <w:jc w:val="both"/>
+      </w:pPr>
+      <w:r>
+        <w:rPr>
+          <w:b/>
+          <w:bCs/>
+        </w:rPr>
+        <w:t>XMLHttpRequest</w:t>
+      </w:r>
+      <w:r>
+        <w:rPr>
+          <w:b/>
+          <w:bCs/>
+        </w:rPr>
+        <w:t>.readyState:</w:t>
+      </w:r>
+      <w:r>
+        <w:t xml:space="preserve"> define a situação da requisição atual. Sendo</w:t>
+      </w:r>
+    </w:p>
+    <w:tbl>
+      <w:tblPr>
+        <w:tblStyle w:val="Tabelacomgrade"/>
+        <w:tblW w:w="0" w:type="auto"/>
+        <w:tblLook w:val="04A0" w:firstRow="1" w:lastRow="0" w:firstColumn="1" w:lastColumn="0" w:noHBand="0" w:noVBand="1"/>
+      </w:tblPr>
+      <w:tblGrid>
+        <w:gridCol w:w="2831"/>
+        <w:gridCol w:w="2831"/>
+        <w:gridCol w:w="2832"/>
+      </w:tblGrid>
+      <w:tr>
+        <w:tc>
+          <w:tcPr>
+            <w:tcW w:w="2831" w:type="dxa"/>
+          </w:tcPr>
+          <w:p>
+            <w:pPr>
+              <w:jc w:val="center"/>
+              <w:rPr>
+                <w:b/>
+                <w:bCs/>
+              </w:rPr>
+            </w:pPr>
+            <w:r>
+              <w:rPr>
+                <w:b/>
+                <w:bCs/>
+              </w:rPr>
+              <w:t>Valor</w:t>
+            </w:r>
+          </w:p>
+        </w:tc>
+        <w:tc>
+          <w:tcPr>
+            <w:tcW w:w="2831" w:type="dxa"/>
+          </w:tcPr>
+          <w:p>
+            <w:pPr>
+              <w:jc w:val="center"/>
+              <w:rPr>
+                <w:b/>
+                <w:bCs/>
+              </w:rPr>
+            </w:pPr>
+            <w:r>
+              <w:rPr>
+                <w:b/>
+                <w:bCs/>
+              </w:rPr>
+              <w:t>Stado</w:t>
+            </w:r>
+          </w:p>
+        </w:tc>
+        <w:tc>
+          <w:tcPr>
+            <w:tcW w:w="2832" w:type="dxa"/>
+          </w:tcPr>
+          <w:p>
+            <w:pPr>
+              <w:jc w:val="center"/>
+              <w:rPr>
+                <w:b/>
+                <w:bCs/>
+              </w:rPr>
+            </w:pPr>
+            <w:r>
+              <w:rPr>
+                <w:b/>
+                <w:bCs/>
+              </w:rPr>
+              <w:t>Descrição</w:t>
+            </w:r>
+          </w:p>
+        </w:tc>
+      </w:tr>
+      <w:tr>
+        <w:tc>
+          <w:tcPr>
+            <w:tcW w:w="2831" w:type="dxa"/>
+            <w:vAlign w:val="center"/>
+          </w:tcPr>
+          <w:p>
+            <w:pPr>
+              <w:jc w:val="center"/>
+            </w:pPr>
+            <w:r>
+              <w:t>0</w:t>
+            </w:r>
+          </w:p>
+        </w:tc>
+        <w:tc>
+          <w:tcPr>
+            <w:tcW w:w="2831" w:type="dxa"/>
+            <w:vAlign w:val="center"/>
+          </w:tcPr>
+          <w:p>
+            <w:pPr>
+              <w:jc w:val="center"/>
+            </w:pPr>
+            <w:r>
+              <w:t>UNSENT</w:t>
+            </w:r>
+          </w:p>
+        </w:tc>
+        <w:tc>
+          <w:tcPr>
+            <w:tcW w:w="2832" w:type="dxa"/>
+            <w:vAlign w:val="center"/>
+          </w:tcPr>
+          <w:p>
+            <w:r>
+              <w:t xml:space="preserve">Objeto </w:t>
+            </w:r>
+            <w:r>
+              <w:t>XMLHttpRequest</w:t>
+            </w:r>
+            <w:r>
+              <w:t xml:space="preserve"> criado, mas o método </w:t>
+            </w:r>
+            <w:r>
+              <w:t>open</w:t>
+            </w:r>
+            <w:r>
+              <w:t>() ainda não foi chamado</w:t>
+            </w:r>
+          </w:p>
+        </w:tc>
+      </w:tr>
+      <w:tr>
+        <w:tc>
+          <w:tcPr>
+            <w:tcW w:w="2831" w:type="dxa"/>
+            <w:vAlign w:val="center"/>
+          </w:tcPr>
+          <w:p>
+            <w:pPr>
+              <w:jc w:val="center"/>
+            </w:pPr>
+            <w:r>
+              <w:t>1</w:t>
+            </w:r>
+          </w:p>
+        </w:tc>
+        <w:tc>
+          <w:tcPr>
+            <w:tcW w:w="2831" w:type="dxa"/>
+            <w:vAlign w:val="center"/>
+          </w:tcPr>
+          <w:p>
+            <w:pPr>
+              <w:jc w:val="center"/>
+            </w:pPr>
+            <w:r>
+              <w:t>OPENED</w:t>
+            </w:r>
+          </w:p>
+        </w:tc>
+        <w:tc>
+          <w:tcPr>
+            <w:tcW w:w="2832" w:type="dxa"/>
+            <w:vAlign w:val="center"/>
+          </w:tcPr>
+          <w:p>
+            <w:r>
+              <w:t xml:space="preserve">Método </w:t>
+            </w:r>
+            <w:r>
+              <w:t>open</w:t>
+            </w:r>
+            <w:r>
+              <w:t>() foi chamado</w:t>
+            </w:r>
+          </w:p>
+        </w:tc>
+      </w:tr>
+      <w:tr>
+        <w:tc>
+          <w:tcPr>
+            <w:tcW w:w="2831" w:type="dxa"/>
+            <w:vAlign w:val="center"/>
+          </w:tcPr>
+          <w:p>
+            <w:pPr>
+              <w:jc w:val="center"/>
+            </w:pPr>
+            <w:r>
+              <w:t>2</w:t>
+            </w:r>
+          </w:p>
+        </w:tc>
+        <w:tc>
+          <w:tcPr>
+            <w:tcW w:w="2831" w:type="dxa"/>
+            <w:vAlign w:val="center"/>
+          </w:tcPr>
+          <w:p>
+            <w:pPr>
+              <w:jc w:val="center"/>
+            </w:pPr>
+            <w:r>
+              <w:t>HEADERS_RECEIVED</w:t>
+            </w:r>
+          </w:p>
+        </w:tc>
+        <w:tc>
+          <w:tcPr>
+            <w:tcW w:w="2832" w:type="dxa"/>
+            <w:vAlign w:val="center"/>
+          </w:tcPr>
+          <w:p>
+            <w:r>
+              <w:t>Método send() foi chamado e o c</w:t>
+            </w:r>
+            <w:r>
+              <w:t>abeçalho de resposta foi recebido</w:t>
+            </w:r>
+          </w:p>
+        </w:tc>
+      </w:tr>
+      <w:tr>
+        <w:tc>
+          <w:tcPr>
+            <w:tcW w:w="2831" w:type="dxa"/>
+            <w:vAlign w:val="center"/>
+          </w:tcPr>
+          <w:p>
+            <w:pPr>
+              <w:jc w:val="center"/>
+            </w:pPr>
+            <w:r>
+              <w:t>3</w:t>
+            </w:r>
+          </w:p>
+        </w:tc>
+        <w:tc>
+          <w:tcPr>
+            <w:tcW w:w="2831" w:type="dxa"/>
+            <w:vAlign w:val="center"/>
+          </w:tcPr>
+          <w:p>
+            <w:pPr>
+              <w:jc w:val="center"/>
+            </w:pPr>
+            <w:r>
+              <w:t>LOADING</w:t>
+            </w:r>
+          </w:p>
+        </w:tc>
+        <w:tc>
+          <w:tcPr>
+            <w:tcW w:w="2832" w:type="dxa"/>
+            <w:vAlign w:val="center"/>
+          </w:tcPr>
+          <w:p>
+            <w:r>
+              <w:t>Recebendo os dados</w:t>
+            </w:r>
+          </w:p>
+        </w:tc>
+      </w:tr>
+      <w:tr>
+        <w:tc>
+          <w:tcPr>
+            <w:tcW w:w="2831" w:type="dxa"/>
+            <w:vAlign w:val="center"/>
+          </w:tcPr>
+          <w:p>
+            <w:pPr>
+              <w:jc w:val="center"/>
+            </w:pPr>
+            <w:r>
+              <w:t>4</w:t>
+            </w:r>
+          </w:p>
+        </w:tc>
+        <w:tc>
+          <w:tcPr>
+            <w:tcW w:w="2831" w:type="dxa"/>
+            <w:vAlign w:val="center"/>
+          </w:tcPr>
+          <w:p>
+            <w:pPr>
+              <w:jc w:val="center"/>
+            </w:pPr>
+            <w:r>
+              <w:t>DONE</w:t>
+            </w:r>
+          </w:p>
+        </w:tc>
+        <w:tc>
+          <w:tcPr>
+            <w:tcW w:w="2832" w:type="dxa"/>
+            <w:vAlign w:val="center"/>
+          </w:tcPr>
+          <w:p>
+            <w:r>
+              <w:t>Operação terminou</w:t>
+            </w:r>
+          </w:p>
+        </w:tc>
+      </w:tr>
+    </w:tbl>
+    <w:p>
+      <w:pPr>
+        <w:jc w:val="both"/>
+      </w:pPr>
+    </w:p>
+    <w:p>
+      <w:pPr>
+        <w:jc w:val="both"/>
+      </w:pPr>
+      <w:r>
+        <w:rPr>
+          <w:b/>
+          <w:bCs/>
+        </w:rPr>
+        <w:t>XMLHttpRequest</w:t>
+      </w:r>
+      <w:r>
+        <w:rPr>
+          <w:b/>
+          <w:bCs/>
+        </w:rPr>
+        <w:t>.</w:t>
+      </w:r>
+      <w:r>
+        <w:rPr>
+          <w:b/>
+          <w:bCs/>
+        </w:rPr>
+        <w:t>status:</w:t>
+      </w:r>
+      <w:r>
+        <w:t xml:space="preserve"> retorna o código de status HTTP da resposta.</w:t>
+      </w:r>
+    </w:p>
+    <w:p>
+      <w:pPr>
+        <w:pStyle w:val="PargrafodaLista"/>
+        <w:numPr>
+          <w:ilvl w:val="0"/>
+          <w:numId w:val="3"/>
+        </w:numPr>
+        <w:jc w:val="both"/>
+      </w:pPr>
+      <w:r>
+        <w:t>O valor antes da requisição ser enviada com o método send() é 0</w:t>
+      </w:r>
+    </w:p>
+    <w:p>
+      <w:pPr>
+        <w:pStyle w:val="PargrafodaLista"/>
+        <w:numPr>
+          <w:ilvl w:val="0"/>
+          <w:numId w:val="3"/>
+        </w:numPr>
+        <w:jc w:val="both"/>
+      </w:pPr>
+      <w:r>
+        <w:t>Em caso de erros, o valor também é 0</w:t>
+      </w:r>
+    </w:p>
+    <w:p>
+      <w:pPr>
+        <w:jc w:val="both"/>
+      </w:pPr>
+      <w:r>
+        <w:rPr>
+          <w:b/>
+          <w:bCs/>
+        </w:rPr>
+        <w:t>XMLHttpRequest</w:t>
+      </w:r>
+      <w:r>
+        <w:rPr>
+          <w:b/>
+          <w:bCs/>
+        </w:rPr>
+        <w:t>.s</w:t>
+      </w:r>
+      <w:r>
+        <w:rPr>
+          <w:b/>
+          <w:bCs/>
+        </w:rPr>
+        <w:t>tatusText:</w:t>
+      </w:r>
+      <w:r>
+        <w:t xml:space="preserve"> retorna a descrição do código de status</w:t>
+      </w:r>
+    </w:p>
+    <w:p>
+      <w:pPr>
+        <w:pStyle w:val="PargrafodaLista"/>
+        <w:numPr>
+          <w:ilvl w:val="0"/>
+          <w:numId w:val="4"/>
+        </w:numPr>
+        <w:jc w:val="both"/>
+      </w:pPr>
+      <w:r>
+        <w:t xml:space="preserve">O valor inicial será uma </w:t>
+      </w:r>
+      <w:r>
+        <w:rPr>
+          <w:b/>
+          <w:bCs/>
+        </w:rPr>
+        <w:t>string vazia</w:t>
+      </w:r>
+      <w:r>
+        <w:t xml:space="preserve"> antes do pedido ser enviado, ou seja, antes de chamar o método send()</w:t>
+      </w:r>
+    </w:p>
+    <w:p>
+      <w:pPr>
+        <w:jc w:val="both"/>
+        <w:rPr>
+          <w:b/>
+          <w:bCs/>
+        </w:rPr>
+      </w:pPr>
+      <w:r>
+        <w:rPr>
+          <w:b/>
+          <w:bCs/>
+        </w:rPr>
+        <w:t>XMLHttpRequest</w:t>
+      </w:r>
+      <w:r>
+        <w:rPr>
+          <w:b/>
+          <w:bCs/>
+        </w:rPr>
+        <w:t>.</w:t>
+      </w:r>
+      <w:r>
+        <w:rPr>
+          <w:b/>
+          <w:bCs/>
+        </w:rPr>
+        <w:t xml:space="preserve">response: </w:t>
+      </w:r>
+      <w:r>
+        <w:t xml:space="preserve">retorna o cotenúdo do corpo da resposta, de acordo com o que foi especificado na propriedade </w:t>
+      </w:r>
+      <w:r>
+        <w:rPr>
+          <w:b/>
+          <w:bCs/>
+        </w:rPr>
+        <w:t>XMLHttpRequest</w:t>
+      </w:r>
+      <w:r>
+        <w:rPr>
+          <w:b/>
+          <w:bCs/>
+        </w:rPr>
+        <w:t>.</w:t>
+      </w:r>
+      <w:r>
+        <w:rPr>
+          <w:b/>
+          <w:bCs/>
+        </w:rPr>
+        <w:t>responseType</w:t>
+      </w:r>
+    </w:p>
+    <w:p>
+      <w:pPr>
+        <w:pStyle w:val="PargrafodaLista"/>
+        <w:numPr>
+          <w:ilvl w:val="0"/>
+          <w:numId w:val="4"/>
+        </w:numPr>
+        <w:jc w:val="both"/>
+      </w:pPr>
+      <w:r>
+        <w:t>Recebe null se a requisição ainda estiver sendo feita ou não tiver sucesso ou uma string vazia se o responseType for texto</w:t>
+      </w:r>
+    </w:p>
+    <w:p>
+      <w:pPr>
+        <w:jc w:val="both"/>
+      </w:pPr>
+      <w:r>
+        <w:rPr>
+          <w:b/>
+          <w:bCs/>
+        </w:rPr>
+        <w:t>XMLHttpRequest</w:t>
+      </w:r>
+      <w:r>
+        <w:rPr>
+          <w:b/>
+          <w:bCs/>
+        </w:rPr>
+        <w:t>.</w:t>
+      </w:r>
+      <w:r>
+        <w:rPr>
+          <w:b/>
+          <w:bCs/>
+        </w:rPr>
+        <w:t>responseType:</w:t>
+      </w:r>
+      <w:r>
+        <w:t xml:space="preserve"> esepcifica o tipo de dado contido no corpo da resposta. Valores aceitos:</w:t>
+      </w:r>
+    </w:p>
+    <w:p>
+      <w:pPr>
+        <w:pStyle w:val="PargrafodaLista"/>
+        <w:numPr>
+          <w:ilvl w:val="0"/>
+          <w:numId w:val="4"/>
+        </w:numPr>
+        <w:jc w:val="both"/>
+      </w:pPr>
+      <w:r>
+        <w:rPr>
+          <w:b/>
+          <w:bCs/>
+        </w:rPr>
+        <w:t>“t</w:t>
+      </w:r>
+      <w:r>
+        <w:rPr>
+          <w:b/>
+          <w:bCs/>
+        </w:rPr>
+        <w:t>ext</w:t>
+      </w:r>
+      <w:r>
+        <w:rPr>
+          <w:b/>
+          <w:bCs/>
+        </w:rPr>
+        <w:t>”</w:t>
+      </w:r>
+      <w:r>
+        <w:rPr>
+          <w:b/>
+          <w:bCs/>
+        </w:rPr>
+        <w:t>:</w:t>
+      </w:r>
+      <w:r>
+        <w:t xml:space="preserve"> formato de exto</w:t>
+      </w:r>
+    </w:p>
+    <w:p>
+      <w:pPr>
+        <w:pStyle w:val="PargrafodaLista"/>
+        <w:numPr>
+          <w:ilvl w:val="0"/>
+          <w:numId w:val="4"/>
+        </w:numPr>
+        <w:jc w:val="both"/>
+      </w:pPr>
+      <w:r>
+        <w:rPr>
+          <w:b/>
+          <w:bCs/>
+        </w:rPr>
+        <w:t xml:space="preserve">“ ”: </w:t>
+      </w:r>
+      <w:r>
+        <w:t>o mesmo que texto</w:t>
+      </w:r>
+    </w:p>
+    <w:p>
+      <w:pPr>
+        <w:pStyle w:val="PargrafodaLista"/>
+        <w:numPr>
+          <w:ilvl w:val="0"/>
+          <w:numId w:val="4"/>
+        </w:numPr>
+        <w:jc w:val="both"/>
+      </w:pPr>
+      <w:r>
+        <w:rPr>
+          <w:b/>
+          <w:bCs/>
+        </w:rPr>
+        <w:t xml:space="preserve">“json”: </w:t>
+      </w:r>
+      <w:r>
+        <w:t>recebe uma string em formato JSON</w:t>
+      </w:r>
+    </w:p>
+    <w:p>
+      <w:pPr>
+        <w:pStyle w:val="PargrafodaLista"/>
+        <w:numPr>
+          <w:ilvl w:val="0"/>
+          <w:numId w:val="4"/>
+        </w:numPr>
+        <w:jc w:val="both"/>
+      </w:pPr>
+      <w:r>
+        <w:rPr>
+          <w:b/>
+          <w:bCs/>
+        </w:rPr>
+        <w:t xml:space="preserve">“document”: </w:t>
+      </w:r>
+      <w:r>
+        <w:t>um documento HTML ou XML</w:t>
+      </w:r>
+    </w:p>
+    <w:p>
+      <w:pPr>
+        <w:pStyle w:val="PargrafodaLista"/>
+        <w:numPr>
+          <w:ilvl w:val="0"/>
+          <w:numId w:val="4"/>
+        </w:numPr>
+        <w:jc w:val="both"/>
+      </w:pPr>
+      <w:r>
+        <w:rPr>
+          <w:b/>
+          <w:bCs/>
+        </w:rPr>
+        <w:t xml:space="preserve">“blob”: </w:t>
+      </w:r>
+      <w:r>
+        <w:t>objeto contendo dados binários</w:t>
+      </w:r>
+    </w:p>
+    <w:p>
+      <w:pPr>
+        <w:pStyle w:val="PargrafodaLista"/>
+        <w:numPr>
+          <w:ilvl w:val="0"/>
+          <w:numId w:val="4"/>
+        </w:numPr>
+        <w:jc w:val="both"/>
+      </w:pPr>
+      <w:r>
+        <w:rPr>
+          <w:b/>
+          <w:bCs/>
+        </w:rPr>
+        <w:t xml:space="preserve">“arraybuffer”: </w:t>
+      </w:r>
+      <w:r>
+        <w:t>array contendo dados binários</w:t>
+      </w:r>
+    </w:p>
+    <w:p>
+      <w:pPr>
+        <w:jc w:val="both"/>
+      </w:pPr>
+      <w:r>
+        <w:rPr>
+          <w:b/>
+          <w:bCs/>
+        </w:rPr>
+        <w:t>XMLHttpRequest</w:t>
+      </w:r>
+      <w:r>
+        <w:rPr>
+          <w:b/>
+          <w:bCs/>
+        </w:rPr>
+        <w:t>.</w:t>
+      </w:r>
+      <w:r>
+        <w:rPr>
+          <w:b/>
+          <w:bCs/>
+        </w:rPr>
+        <w:t xml:space="preserve">responseText: </w:t>
+      </w:r>
+      <w:r>
+        <w:t>retorna o texto recebido.</w:t>
+      </w:r>
+    </w:p>
+    <w:p>
+      <w:pPr>
+        <w:pStyle w:val="PargrafodaLista"/>
+        <w:numPr>
+          <w:ilvl w:val="0"/>
+          <w:numId w:val="5"/>
+        </w:numPr>
+        <w:jc w:val="both"/>
+      </w:pPr>
+      <w:r>
+        <w:rPr>
+          <w:b/>
+          <w:bCs/>
+        </w:rPr>
+        <w:t>XMLHttpRequest</w:t>
+      </w:r>
+      <w:r>
+        <w:rPr>
+          <w:b/>
+          <w:bCs/>
+        </w:rPr>
+        <w:t>.responseType:</w:t>
+      </w:r>
+      <w:r>
+        <w:rPr>
+          <w:b/>
+          <w:bCs/>
+        </w:rPr>
+        <w:t xml:space="preserve"> </w:t>
+      </w:r>
+      <w:r>
+        <w:t>deve ser configurado para “ ” ou “text” para pode usar esta proprieadade</w:t>
+      </w:r>
+    </w:p>
+    <w:p>
+      <w:pPr>
+        <w:pStyle w:val="PargrafodaLista"/>
+        <w:numPr>
+          <w:ilvl w:val="0"/>
+          <w:numId w:val="5"/>
+        </w:numPr>
+        <w:jc w:val="both"/>
+      </w:pPr>
+      <w:r>
+        <w:rPr>
+          <w:b/>
+          <w:bCs/>
+        </w:rPr>
+        <w:t>responseText</w:t>
+      </w:r>
+      <w:r>
+        <w:rPr>
+          <w:b/>
+          <w:bCs/>
+        </w:rPr>
+        <w:t xml:space="preserve"> </w:t>
+      </w:r>
+      <w:r>
+        <w:t>sempre vai conter o conteúdo de texto requisitado atual, mesmo que a requisição ainda não tenha terminado</w:t>
+      </w:r>
+    </w:p>
+    <w:p>
+      <w:pPr>
+        <w:jc w:val="both"/>
+      </w:pPr>
+      <w:r>
+        <w:rPr>
+          <w:b/>
+          <w:bCs/>
+        </w:rPr>
+        <w:t>XMLHttpRequest</w:t>
+      </w:r>
+      <w:r>
+        <w:rPr>
+          <w:b/>
+          <w:bCs/>
+        </w:rPr>
+        <w:t>.</w:t>
+      </w:r>
+      <w:r>
+        <w:rPr>
+          <w:b/>
+          <w:bCs/>
+        </w:rPr>
+        <w:t>response</w:t>
+      </w:r>
+      <w:r>
+        <w:rPr>
+          <w:b/>
+          <w:bCs/>
+        </w:rPr>
+        <w:t>URL:</w:t>
+      </w:r>
+      <w:r>
+        <w:t xml:space="preserve"> retorna um URL da resposta</w:t>
+      </w:r>
+    </w:p>
+    <w:p>
+      <w:pPr>
+        <w:pStyle w:val="PargrafodaLista"/>
+        <w:numPr>
+          <w:ilvl w:val="0"/>
+          <w:numId w:val="6"/>
+        </w:numPr>
+        <w:jc w:val="both"/>
+      </w:pPr>
+      <w:r>
+        <w:t>retorna uma string vazia se a URL estiver nula</w:t>
+      </w:r>
+    </w:p>
+    <w:p>
+      <w:pPr>
+        <w:pStyle w:val="PargrafodaLista"/>
+        <w:numPr>
+          <w:ilvl w:val="0"/>
+          <w:numId w:val="6"/>
+        </w:numPr>
+        <w:jc w:val="both"/>
+      </w:pPr>
+      <w:r>
+        <w:t>qualquer fragmento da URL será retirado</w:t>
+      </w:r>
+    </w:p>
+    <w:p>
+      <w:pPr>
+        <w:jc w:val="both"/>
+      </w:pPr>
     </w:p>
     <w:p>
       <w:pPr>
@@ -46,6 +1500,707 @@
     </w:sectPr>
   </w:body>
 </w:document>
+</file>
+
+<file path=word/numbering.xml><?xml version="1.0" encoding="utf-8"?>
+<w:numbering xmlns:wpc="http://schemas.microsoft.com/office/word/2010/wordprocessingCanvas" xmlns:cx="http://schemas.microsoft.com/office/drawing/2014/chartex" xmlns:cx1="http://schemas.microsoft.com/office/drawing/2015/9/8/chartex" xmlns:cx2="http://schemas.microsoft.com/office/drawing/2015/10/21/chartex" xmlns:cx3="http://schemas.microsoft.com/office/drawing/2016/5/9/chartex" xmlns:cx4="http://schemas.microsoft.com/office/drawing/2016/5/10/chartex" xmlns:cx5="http://schemas.microsoft.com/office/drawing/2016/5/11/chartex" xmlns:cx6="http://schemas.microsoft.com/office/drawing/2016/5/12/chartex" xmlns:cx7="http://schemas.microsoft.com/office/drawing/2016/5/13/chartex" xmlns:cx8="http://schemas.microsoft.com/office/drawing/2016/5/14/chartex" xmlns:mc="http://schemas.openxmlformats.org/markup-compatibility/2006" xmlns:aink="http://schemas.microsoft.com/office/drawing/2016/ink" xmlns:am3d="http://schemas.microsoft.com/office/drawing/2017/model3d" xmlns:o="urn:schemas-microsoft-com:office:office" xmlns:r="http://schemas.openxmlformats.org/officeDocument/2006/relationships" xmlns:m="http://schemas.openxmlformats.org/officeDocument/2006/math" xmlns:v="urn:schemas-microsoft-com:vml" xmlns:wp14="http://schemas.microsoft.com/office/word/2010/wordprocessingDrawing" xmlns:wp="http://schemas.openxmlformats.org/drawingml/2006/wordprocessingDrawing" xmlns:w10="urn:schemas-microsoft-com:office:word" xmlns:w="http://schemas.openxmlformats.org/wordprocessingml/2006/main" xmlns:w14="http://schemas.microsoft.com/office/word/2010/wordml" xmlns:w15="http://schemas.microsoft.com/office/word/2012/wordml" xmlns:w16cex="http://schemas.microsoft.com/office/word/2018/wordml/cex" xmlns:w16cid="http://schemas.microsoft.com/office/word/2016/wordml/cid" xmlns:w16="http://schemas.microsoft.com/office/word/2018/wordml" xmlns:w16sdtdh="http://schemas.microsoft.com/office/word/2020/wordml/sdtdatahash" xmlns:w16se="http://schemas.microsoft.com/office/word/2015/wordml/symex" xmlns:wpg="http://schemas.microsoft.com/office/word/2010/wordprocessingGroup" xmlns:wpi="http://schemas.microsoft.com/office/word/2010/wordprocessingInk" xmlns:wne="http://schemas.microsoft.com/office/word/2006/wordml" xmlns:wps="http://schemas.microsoft.com/office/word/2010/wordprocessingShape" mc:Ignorable="w14 w15 w16se w16cid w16 w16cex w16sdtdh wp14">
+  <w:abstractNum w:abstractNumId="0" w15:restartNumberingAfterBreak="0">
+    <w:nsid w:val="029E1B54"/>
+    <w:multiLevelType w:val="hybridMultilevel"/>
+    <w:tmpl w:val="420AF554"/>
+    <w:lvl w:ilvl="0" w:tplc="04160001">
+      <w:start w:val="1"/>
+      <w:numFmt w:val="bullet"/>
+      <w:lvlText w:val=""/>
+      <w:lvlJc w:val="left"/>
+      <w:pPr>
+        <w:ind w:left="720" w:hanging="360"/>
+      </w:pPr>
+      <w:rPr>
+        <w:rFonts w:ascii="Symbol" w:hAnsi="Symbol" w:hint="default"/>
+      </w:rPr>
+    </w:lvl>
+    <w:lvl w:ilvl="1" w:tplc="04160003" w:tentative="1">
+      <w:start w:val="1"/>
+      <w:numFmt w:val="bullet"/>
+      <w:lvlText w:val="o"/>
+      <w:lvlJc w:val="left"/>
+      <w:pPr>
+        <w:ind w:left="1440" w:hanging="360"/>
+      </w:pPr>
+      <w:rPr>
+        <w:rFonts w:ascii="Courier New" w:hAnsi="Courier New" w:cs="Courier New" w:hint="default"/>
+      </w:rPr>
+    </w:lvl>
+    <w:lvl w:ilvl="2" w:tplc="04160005" w:tentative="1">
+      <w:start w:val="1"/>
+      <w:numFmt w:val="bullet"/>
+      <w:lvlText w:val=""/>
+      <w:lvlJc w:val="left"/>
+      <w:pPr>
+        <w:ind w:left="2160" w:hanging="360"/>
+      </w:pPr>
+      <w:rPr>
+        <w:rFonts w:ascii="Wingdings" w:hAnsi="Wingdings" w:hint="default"/>
+      </w:rPr>
+    </w:lvl>
+    <w:lvl w:ilvl="3" w:tplc="04160001" w:tentative="1">
+      <w:start w:val="1"/>
+      <w:numFmt w:val="bullet"/>
+      <w:lvlText w:val=""/>
+      <w:lvlJc w:val="left"/>
+      <w:pPr>
+        <w:ind w:left="2880" w:hanging="360"/>
+      </w:pPr>
+      <w:rPr>
+        <w:rFonts w:ascii="Symbol" w:hAnsi="Symbol" w:hint="default"/>
+      </w:rPr>
+    </w:lvl>
+    <w:lvl w:ilvl="4" w:tplc="04160003" w:tentative="1">
+      <w:start w:val="1"/>
+      <w:numFmt w:val="bullet"/>
+      <w:lvlText w:val="o"/>
+      <w:lvlJc w:val="left"/>
+      <w:pPr>
+        <w:ind w:left="3600" w:hanging="360"/>
+      </w:pPr>
+      <w:rPr>
+        <w:rFonts w:ascii="Courier New" w:hAnsi="Courier New" w:cs="Courier New" w:hint="default"/>
+      </w:rPr>
+    </w:lvl>
+    <w:lvl w:ilvl="5" w:tplc="04160005" w:tentative="1">
+      <w:start w:val="1"/>
+      <w:numFmt w:val="bullet"/>
+      <w:lvlText w:val=""/>
+      <w:lvlJc w:val="left"/>
+      <w:pPr>
+        <w:ind w:left="4320" w:hanging="360"/>
+      </w:pPr>
+      <w:rPr>
+        <w:rFonts w:ascii="Wingdings" w:hAnsi="Wingdings" w:hint="default"/>
+      </w:rPr>
+    </w:lvl>
+    <w:lvl w:ilvl="6" w:tplc="04160001" w:tentative="1">
+      <w:start w:val="1"/>
+      <w:numFmt w:val="bullet"/>
+      <w:lvlText w:val=""/>
+      <w:lvlJc w:val="left"/>
+      <w:pPr>
+        <w:ind w:left="5040" w:hanging="360"/>
+      </w:pPr>
+      <w:rPr>
+        <w:rFonts w:ascii="Symbol" w:hAnsi="Symbol" w:hint="default"/>
+      </w:rPr>
+    </w:lvl>
+    <w:lvl w:ilvl="7" w:tplc="04160003" w:tentative="1">
+      <w:start w:val="1"/>
+      <w:numFmt w:val="bullet"/>
+      <w:lvlText w:val="o"/>
+      <w:lvlJc w:val="left"/>
+      <w:pPr>
+        <w:ind w:left="5760" w:hanging="360"/>
+      </w:pPr>
+      <w:rPr>
+        <w:rFonts w:ascii="Courier New" w:hAnsi="Courier New" w:cs="Courier New" w:hint="default"/>
+      </w:rPr>
+    </w:lvl>
+    <w:lvl w:ilvl="8" w:tplc="04160005" w:tentative="1">
+      <w:start w:val="1"/>
+      <w:numFmt w:val="bullet"/>
+      <w:lvlText w:val=""/>
+      <w:lvlJc w:val="left"/>
+      <w:pPr>
+        <w:ind w:left="6480" w:hanging="360"/>
+      </w:pPr>
+      <w:rPr>
+        <w:rFonts w:ascii="Wingdings" w:hAnsi="Wingdings" w:hint="default"/>
+      </w:rPr>
+    </w:lvl>
+  </w:abstractNum>
+  <w:abstractNum w:abstractNumId="1" w15:restartNumberingAfterBreak="0">
+    <w:nsid w:val="0B2B22DF"/>
+    <w:multiLevelType w:val="hybridMultilevel"/>
+    <w:tmpl w:val="6E6C84D2"/>
+    <w:lvl w:ilvl="0" w:tplc="04160001">
+      <w:start w:val="1"/>
+      <w:numFmt w:val="bullet"/>
+      <w:lvlText w:val=""/>
+      <w:lvlJc w:val="left"/>
+      <w:pPr>
+        <w:ind w:left="720" w:hanging="360"/>
+      </w:pPr>
+      <w:rPr>
+        <w:rFonts w:ascii="Symbol" w:hAnsi="Symbol" w:hint="default"/>
+      </w:rPr>
+    </w:lvl>
+    <w:lvl w:ilvl="1" w:tplc="04160003">
+      <w:start w:val="1"/>
+      <w:numFmt w:val="bullet"/>
+      <w:lvlText w:val="o"/>
+      <w:lvlJc w:val="left"/>
+      <w:pPr>
+        <w:ind w:left="1440" w:hanging="360"/>
+      </w:pPr>
+      <w:rPr>
+        <w:rFonts w:ascii="Courier New" w:hAnsi="Courier New" w:cs="Courier New" w:hint="default"/>
+      </w:rPr>
+    </w:lvl>
+    <w:lvl w:ilvl="2" w:tplc="04160005" w:tentative="1">
+      <w:start w:val="1"/>
+      <w:numFmt w:val="bullet"/>
+      <w:lvlText w:val=""/>
+      <w:lvlJc w:val="left"/>
+      <w:pPr>
+        <w:ind w:left="2160" w:hanging="360"/>
+      </w:pPr>
+      <w:rPr>
+        <w:rFonts w:ascii="Wingdings" w:hAnsi="Wingdings" w:hint="default"/>
+      </w:rPr>
+    </w:lvl>
+    <w:lvl w:ilvl="3" w:tplc="04160001" w:tentative="1">
+      <w:start w:val="1"/>
+      <w:numFmt w:val="bullet"/>
+      <w:lvlText w:val=""/>
+      <w:lvlJc w:val="left"/>
+      <w:pPr>
+        <w:ind w:left="2880" w:hanging="360"/>
+      </w:pPr>
+      <w:rPr>
+        <w:rFonts w:ascii="Symbol" w:hAnsi="Symbol" w:hint="default"/>
+      </w:rPr>
+    </w:lvl>
+    <w:lvl w:ilvl="4" w:tplc="04160003" w:tentative="1">
+      <w:start w:val="1"/>
+      <w:numFmt w:val="bullet"/>
+      <w:lvlText w:val="o"/>
+      <w:lvlJc w:val="left"/>
+      <w:pPr>
+        <w:ind w:left="3600" w:hanging="360"/>
+      </w:pPr>
+      <w:rPr>
+        <w:rFonts w:ascii="Courier New" w:hAnsi="Courier New" w:cs="Courier New" w:hint="default"/>
+      </w:rPr>
+    </w:lvl>
+    <w:lvl w:ilvl="5" w:tplc="04160005" w:tentative="1">
+      <w:start w:val="1"/>
+      <w:numFmt w:val="bullet"/>
+      <w:lvlText w:val=""/>
+      <w:lvlJc w:val="left"/>
+      <w:pPr>
+        <w:ind w:left="4320" w:hanging="360"/>
+      </w:pPr>
+      <w:rPr>
+        <w:rFonts w:ascii="Wingdings" w:hAnsi="Wingdings" w:hint="default"/>
+      </w:rPr>
+    </w:lvl>
+    <w:lvl w:ilvl="6" w:tplc="04160001" w:tentative="1">
+      <w:start w:val="1"/>
+      <w:numFmt w:val="bullet"/>
+      <w:lvlText w:val=""/>
+      <w:lvlJc w:val="left"/>
+      <w:pPr>
+        <w:ind w:left="5040" w:hanging="360"/>
+      </w:pPr>
+      <w:rPr>
+        <w:rFonts w:ascii="Symbol" w:hAnsi="Symbol" w:hint="default"/>
+      </w:rPr>
+    </w:lvl>
+    <w:lvl w:ilvl="7" w:tplc="04160003" w:tentative="1">
+      <w:start w:val="1"/>
+      <w:numFmt w:val="bullet"/>
+      <w:lvlText w:val="o"/>
+      <w:lvlJc w:val="left"/>
+      <w:pPr>
+        <w:ind w:left="5760" w:hanging="360"/>
+      </w:pPr>
+      <w:rPr>
+        <w:rFonts w:ascii="Courier New" w:hAnsi="Courier New" w:cs="Courier New" w:hint="default"/>
+      </w:rPr>
+    </w:lvl>
+    <w:lvl w:ilvl="8" w:tplc="04160005" w:tentative="1">
+      <w:start w:val="1"/>
+      <w:numFmt w:val="bullet"/>
+      <w:lvlText w:val=""/>
+      <w:lvlJc w:val="left"/>
+      <w:pPr>
+        <w:ind w:left="6480" w:hanging="360"/>
+      </w:pPr>
+      <w:rPr>
+        <w:rFonts w:ascii="Wingdings" w:hAnsi="Wingdings" w:hint="default"/>
+      </w:rPr>
+    </w:lvl>
+  </w:abstractNum>
+  <w:abstractNum w:abstractNumId="2" w15:restartNumberingAfterBreak="0">
+    <w:nsid w:val="13136CEC"/>
+    <w:multiLevelType w:val="hybridMultilevel"/>
+    <w:tmpl w:val="B3F682DE"/>
+    <w:lvl w:ilvl="0" w:tplc="04160001">
+      <w:start w:val="1"/>
+      <w:numFmt w:val="bullet"/>
+      <w:lvlText w:val=""/>
+      <w:lvlJc w:val="left"/>
+      <w:pPr>
+        <w:ind w:left="720" w:hanging="360"/>
+      </w:pPr>
+      <w:rPr>
+        <w:rFonts w:ascii="Symbol" w:hAnsi="Symbol" w:hint="default"/>
+      </w:rPr>
+    </w:lvl>
+    <w:lvl w:ilvl="1" w:tplc="04160003" w:tentative="1">
+      <w:start w:val="1"/>
+      <w:numFmt w:val="bullet"/>
+      <w:lvlText w:val="o"/>
+      <w:lvlJc w:val="left"/>
+      <w:pPr>
+        <w:ind w:left="1440" w:hanging="360"/>
+      </w:pPr>
+      <w:rPr>
+        <w:rFonts w:ascii="Courier New" w:hAnsi="Courier New" w:cs="Courier New" w:hint="default"/>
+      </w:rPr>
+    </w:lvl>
+    <w:lvl w:ilvl="2" w:tplc="04160005" w:tentative="1">
+      <w:start w:val="1"/>
+      <w:numFmt w:val="bullet"/>
+      <w:lvlText w:val=""/>
+      <w:lvlJc w:val="left"/>
+      <w:pPr>
+        <w:ind w:left="2160" w:hanging="360"/>
+      </w:pPr>
+      <w:rPr>
+        <w:rFonts w:ascii="Wingdings" w:hAnsi="Wingdings" w:hint="default"/>
+      </w:rPr>
+    </w:lvl>
+    <w:lvl w:ilvl="3" w:tplc="04160001" w:tentative="1">
+      <w:start w:val="1"/>
+      <w:numFmt w:val="bullet"/>
+      <w:lvlText w:val=""/>
+      <w:lvlJc w:val="left"/>
+      <w:pPr>
+        <w:ind w:left="2880" w:hanging="360"/>
+      </w:pPr>
+      <w:rPr>
+        <w:rFonts w:ascii="Symbol" w:hAnsi="Symbol" w:hint="default"/>
+      </w:rPr>
+    </w:lvl>
+    <w:lvl w:ilvl="4" w:tplc="04160003" w:tentative="1">
+      <w:start w:val="1"/>
+      <w:numFmt w:val="bullet"/>
+      <w:lvlText w:val="o"/>
+      <w:lvlJc w:val="left"/>
+      <w:pPr>
+        <w:ind w:left="3600" w:hanging="360"/>
+      </w:pPr>
+      <w:rPr>
+        <w:rFonts w:ascii="Courier New" w:hAnsi="Courier New" w:cs="Courier New" w:hint="default"/>
+      </w:rPr>
+    </w:lvl>
+    <w:lvl w:ilvl="5" w:tplc="04160005" w:tentative="1">
+      <w:start w:val="1"/>
+      <w:numFmt w:val="bullet"/>
+      <w:lvlText w:val=""/>
+      <w:lvlJc w:val="left"/>
+      <w:pPr>
+        <w:ind w:left="4320" w:hanging="360"/>
+      </w:pPr>
+      <w:rPr>
+        <w:rFonts w:ascii="Wingdings" w:hAnsi="Wingdings" w:hint="default"/>
+      </w:rPr>
+    </w:lvl>
+    <w:lvl w:ilvl="6" w:tplc="04160001" w:tentative="1">
+      <w:start w:val="1"/>
+      <w:numFmt w:val="bullet"/>
+      <w:lvlText w:val=""/>
+      <w:lvlJc w:val="left"/>
+      <w:pPr>
+        <w:ind w:left="5040" w:hanging="360"/>
+      </w:pPr>
+      <w:rPr>
+        <w:rFonts w:ascii="Symbol" w:hAnsi="Symbol" w:hint="default"/>
+      </w:rPr>
+    </w:lvl>
+    <w:lvl w:ilvl="7" w:tplc="04160003" w:tentative="1">
+      <w:start w:val="1"/>
+      <w:numFmt w:val="bullet"/>
+      <w:lvlText w:val="o"/>
+      <w:lvlJc w:val="left"/>
+      <w:pPr>
+        <w:ind w:left="5760" w:hanging="360"/>
+      </w:pPr>
+      <w:rPr>
+        <w:rFonts w:ascii="Courier New" w:hAnsi="Courier New" w:cs="Courier New" w:hint="default"/>
+      </w:rPr>
+    </w:lvl>
+    <w:lvl w:ilvl="8" w:tplc="04160005" w:tentative="1">
+      <w:start w:val="1"/>
+      <w:numFmt w:val="bullet"/>
+      <w:lvlText w:val=""/>
+      <w:lvlJc w:val="left"/>
+      <w:pPr>
+        <w:ind w:left="6480" w:hanging="360"/>
+      </w:pPr>
+      <w:rPr>
+        <w:rFonts w:ascii="Wingdings" w:hAnsi="Wingdings" w:hint="default"/>
+      </w:rPr>
+    </w:lvl>
+  </w:abstractNum>
+  <w:abstractNum w:abstractNumId="3" w15:restartNumberingAfterBreak="0">
+    <w:nsid w:val="1CCB4E46"/>
+    <w:multiLevelType w:val="hybridMultilevel"/>
+    <w:tmpl w:val="4DB0AFB6"/>
+    <w:lvl w:ilvl="0" w:tplc="04160001">
+      <w:start w:val="1"/>
+      <w:numFmt w:val="bullet"/>
+      <w:lvlText w:val=""/>
+      <w:lvlJc w:val="left"/>
+      <w:pPr>
+        <w:ind w:left="720" w:hanging="360"/>
+      </w:pPr>
+      <w:rPr>
+        <w:rFonts w:ascii="Symbol" w:hAnsi="Symbol" w:hint="default"/>
+      </w:rPr>
+    </w:lvl>
+    <w:lvl w:ilvl="1" w:tplc="04160003" w:tentative="1">
+      <w:start w:val="1"/>
+      <w:numFmt w:val="bullet"/>
+      <w:lvlText w:val="o"/>
+      <w:lvlJc w:val="left"/>
+      <w:pPr>
+        <w:ind w:left="1440" w:hanging="360"/>
+      </w:pPr>
+      <w:rPr>
+        <w:rFonts w:ascii="Courier New" w:hAnsi="Courier New" w:cs="Courier New" w:hint="default"/>
+      </w:rPr>
+    </w:lvl>
+    <w:lvl w:ilvl="2" w:tplc="04160005" w:tentative="1">
+      <w:start w:val="1"/>
+      <w:numFmt w:val="bullet"/>
+      <w:lvlText w:val=""/>
+      <w:lvlJc w:val="left"/>
+      <w:pPr>
+        <w:ind w:left="2160" w:hanging="360"/>
+      </w:pPr>
+      <w:rPr>
+        <w:rFonts w:ascii="Wingdings" w:hAnsi="Wingdings" w:hint="default"/>
+      </w:rPr>
+    </w:lvl>
+    <w:lvl w:ilvl="3" w:tplc="04160001" w:tentative="1">
+      <w:start w:val="1"/>
+      <w:numFmt w:val="bullet"/>
+      <w:lvlText w:val=""/>
+      <w:lvlJc w:val="left"/>
+      <w:pPr>
+        <w:ind w:left="2880" w:hanging="360"/>
+      </w:pPr>
+      <w:rPr>
+        <w:rFonts w:ascii="Symbol" w:hAnsi="Symbol" w:hint="default"/>
+      </w:rPr>
+    </w:lvl>
+    <w:lvl w:ilvl="4" w:tplc="04160003" w:tentative="1">
+      <w:start w:val="1"/>
+      <w:numFmt w:val="bullet"/>
+      <w:lvlText w:val="o"/>
+      <w:lvlJc w:val="left"/>
+      <w:pPr>
+        <w:ind w:left="3600" w:hanging="360"/>
+      </w:pPr>
+      <w:rPr>
+        <w:rFonts w:ascii="Courier New" w:hAnsi="Courier New" w:cs="Courier New" w:hint="default"/>
+      </w:rPr>
+    </w:lvl>
+    <w:lvl w:ilvl="5" w:tplc="04160005" w:tentative="1">
+      <w:start w:val="1"/>
+      <w:numFmt w:val="bullet"/>
+      <w:lvlText w:val=""/>
+      <w:lvlJc w:val="left"/>
+      <w:pPr>
+        <w:ind w:left="4320" w:hanging="360"/>
+      </w:pPr>
+      <w:rPr>
+        <w:rFonts w:ascii="Wingdings" w:hAnsi="Wingdings" w:hint="default"/>
+      </w:rPr>
+    </w:lvl>
+    <w:lvl w:ilvl="6" w:tplc="04160001" w:tentative="1">
+      <w:start w:val="1"/>
+      <w:numFmt w:val="bullet"/>
+      <w:lvlText w:val=""/>
+      <w:lvlJc w:val="left"/>
+      <w:pPr>
+        <w:ind w:left="5040" w:hanging="360"/>
+      </w:pPr>
+      <w:rPr>
+        <w:rFonts w:ascii="Symbol" w:hAnsi="Symbol" w:hint="default"/>
+      </w:rPr>
+    </w:lvl>
+    <w:lvl w:ilvl="7" w:tplc="04160003" w:tentative="1">
+      <w:start w:val="1"/>
+      <w:numFmt w:val="bullet"/>
+      <w:lvlText w:val="o"/>
+      <w:lvlJc w:val="left"/>
+      <w:pPr>
+        <w:ind w:left="5760" w:hanging="360"/>
+      </w:pPr>
+      <w:rPr>
+        <w:rFonts w:ascii="Courier New" w:hAnsi="Courier New" w:cs="Courier New" w:hint="default"/>
+      </w:rPr>
+    </w:lvl>
+    <w:lvl w:ilvl="8" w:tplc="04160005" w:tentative="1">
+      <w:start w:val="1"/>
+      <w:numFmt w:val="bullet"/>
+      <w:lvlText w:val=""/>
+      <w:lvlJc w:val="left"/>
+      <w:pPr>
+        <w:ind w:left="6480" w:hanging="360"/>
+      </w:pPr>
+      <w:rPr>
+        <w:rFonts w:ascii="Wingdings" w:hAnsi="Wingdings" w:hint="default"/>
+      </w:rPr>
+    </w:lvl>
+  </w:abstractNum>
+  <w:abstractNum w:abstractNumId="4" w15:restartNumberingAfterBreak="0">
+    <w:nsid w:val="57F1762D"/>
+    <w:multiLevelType w:val="hybridMultilevel"/>
+    <w:tmpl w:val="F7668A9A"/>
+    <w:lvl w:ilvl="0" w:tplc="04160001">
+      <w:start w:val="1"/>
+      <w:numFmt w:val="bullet"/>
+      <w:lvlText w:val=""/>
+      <w:lvlJc w:val="left"/>
+      <w:pPr>
+        <w:ind w:left="720" w:hanging="360"/>
+      </w:pPr>
+      <w:rPr>
+        <w:rFonts w:ascii="Symbol" w:hAnsi="Symbol" w:hint="default"/>
+      </w:rPr>
+    </w:lvl>
+    <w:lvl w:ilvl="1" w:tplc="04160003" w:tentative="1">
+      <w:start w:val="1"/>
+      <w:numFmt w:val="bullet"/>
+      <w:lvlText w:val="o"/>
+      <w:lvlJc w:val="left"/>
+      <w:pPr>
+        <w:ind w:left="1440" w:hanging="360"/>
+      </w:pPr>
+      <w:rPr>
+        <w:rFonts w:ascii="Courier New" w:hAnsi="Courier New" w:cs="Courier New" w:hint="default"/>
+      </w:rPr>
+    </w:lvl>
+    <w:lvl w:ilvl="2" w:tplc="04160005" w:tentative="1">
+      <w:start w:val="1"/>
+      <w:numFmt w:val="bullet"/>
+      <w:lvlText w:val=""/>
+      <w:lvlJc w:val="left"/>
+      <w:pPr>
+        <w:ind w:left="2160" w:hanging="360"/>
+      </w:pPr>
+      <w:rPr>
+        <w:rFonts w:ascii="Wingdings" w:hAnsi="Wingdings" w:hint="default"/>
+      </w:rPr>
+    </w:lvl>
+    <w:lvl w:ilvl="3" w:tplc="04160001" w:tentative="1">
+      <w:start w:val="1"/>
+      <w:numFmt w:val="bullet"/>
+      <w:lvlText w:val=""/>
+      <w:lvlJc w:val="left"/>
+      <w:pPr>
+        <w:ind w:left="2880" w:hanging="360"/>
+      </w:pPr>
+      <w:rPr>
+        <w:rFonts w:ascii="Symbol" w:hAnsi="Symbol" w:hint="default"/>
+      </w:rPr>
+    </w:lvl>
+    <w:lvl w:ilvl="4" w:tplc="04160003" w:tentative="1">
+      <w:start w:val="1"/>
+      <w:numFmt w:val="bullet"/>
+      <w:lvlText w:val="o"/>
+      <w:lvlJc w:val="left"/>
+      <w:pPr>
+        <w:ind w:left="3600" w:hanging="360"/>
+      </w:pPr>
+      <w:rPr>
+        <w:rFonts w:ascii="Courier New" w:hAnsi="Courier New" w:cs="Courier New" w:hint="default"/>
+      </w:rPr>
+    </w:lvl>
+    <w:lvl w:ilvl="5" w:tplc="04160005" w:tentative="1">
+      <w:start w:val="1"/>
+      <w:numFmt w:val="bullet"/>
+      <w:lvlText w:val=""/>
+      <w:lvlJc w:val="left"/>
+      <w:pPr>
+        <w:ind w:left="4320" w:hanging="360"/>
+      </w:pPr>
+      <w:rPr>
+        <w:rFonts w:ascii="Wingdings" w:hAnsi="Wingdings" w:hint="default"/>
+      </w:rPr>
+    </w:lvl>
+    <w:lvl w:ilvl="6" w:tplc="04160001" w:tentative="1">
+      <w:start w:val="1"/>
+      <w:numFmt w:val="bullet"/>
+      <w:lvlText w:val=""/>
+      <w:lvlJc w:val="left"/>
+      <w:pPr>
+        <w:ind w:left="5040" w:hanging="360"/>
+      </w:pPr>
+      <w:rPr>
+        <w:rFonts w:ascii="Symbol" w:hAnsi="Symbol" w:hint="default"/>
+      </w:rPr>
+    </w:lvl>
+    <w:lvl w:ilvl="7" w:tplc="04160003" w:tentative="1">
+      <w:start w:val="1"/>
+      <w:numFmt w:val="bullet"/>
+      <w:lvlText w:val="o"/>
+      <w:lvlJc w:val="left"/>
+      <w:pPr>
+        <w:ind w:left="5760" w:hanging="360"/>
+      </w:pPr>
+      <w:rPr>
+        <w:rFonts w:ascii="Courier New" w:hAnsi="Courier New" w:cs="Courier New" w:hint="default"/>
+      </w:rPr>
+    </w:lvl>
+    <w:lvl w:ilvl="8" w:tplc="04160005" w:tentative="1">
+      <w:start w:val="1"/>
+      <w:numFmt w:val="bullet"/>
+      <w:lvlText w:val=""/>
+      <w:lvlJc w:val="left"/>
+      <w:pPr>
+        <w:ind w:left="6480" w:hanging="360"/>
+      </w:pPr>
+      <w:rPr>
+        <w:rFonts w:ascii="Wingdings" w:hAnsi="Wingdings" w:hint="default"/>
+      </w:rPr>
+    </w:lvl>
+  </w:abstractNum>
+  <w:abstractNum w:abstractNumId="5" w15:restartNumberingAfterBreak="0">
+    <w:nsid w:val="7111764D"/>
+    <w:multiLevelType w:val="hybridMultilevel"/>
+    <w:tmpl w:val="9138BC2C"/>
+    <w:lvl w:ilvl="0" w:tplc="04160001">
+      <w:start w:val="1"/>
+      <w:numFmt w:val="bullet"/>
+      <w:lvlText w:val=""/>
+      <w:lvlJc w:val="left"/>
+      <w:pPr>
+        <w:ind w:left="720" w:hanging="360"/>
+      </w:pPr>
+      <w:rPr>
+        <w:rFonts w:ascii="Symbol" w:hAnsi="Symbol" w:hint="default"/>
+      </w:rPr>
+    </w:lvl>
+    <w:lvl w:ilvl="1" w:tplc="04160003" w:tentative="1">
+      <w:start w:val="1"/>
+      <w:numFmt w:val="bullet"/>
+      <w:lvlText w:val="o"/>
+      <w:lvlJc w:val="left"/>
+      <w:pPr>
+        <w:ind w:left="1440" w:hanging="360"/>
+      </w:pPr>
+      <w:rPr>
+        <w:rFonts w:ascii="Courier New" w:hAnsi="Courier New" w:cs="Courier New" w:hint="default"/>
+      </w:rPr>
+    </w:lvl>
+    <w:lvl w:ilvl="2" w:tplc="04160005" w:tentative="1">
+      <w:start w:val="1"/>
+      <w:numFmt w:val="bullet"/>
+      <w:lvlText w:val=""/>
+      <w:lvlJc w:val="left"/>
+      <w:pPr>
+        <w:ind w:left="2160" w:hanging="360"/>
+      </w:pPr>
+      <w:rPr>
+        <w:rFonts w:ascii="Wingdings" w:hAnsi="Wingdings" w:hint="default"/>
+      </w:rPr>
+    </w:lvl>
+    <w:lvl w:ilvl="3" w:tplc="04160001" w:tentative="1">
+      <w:start w:val="1"/>
+      <w:numFmt w:val="bullet"/>
+      <w:lvlText w:val=""/>
+      <w:lvlJc w:val="left"/>
+      <w:pPr>
+        <w:ind w:left="2880" w:hanging="360"/>
+      </w:pPr>
+      <w:rPr>
+        <w:rFonts w:ascii="Symbol" w:hAnsi="Symbol" w:hint="default"/>
+      </w:rPr>
+    </w:lvl>
+    <w:lvl w:ilvl="4" w:tplc="04160003" w:tentative="1">
+      <w:start w:val="1"/>
+      <w:numFmt w:val="bullet"/>
+      <w:lvlText w:val="o"/>
+      <w:lvlJc w:val="left"/>
+      <w:pPr>
+        <w:ind w:left="3600" w:hanging="360"/>
+      </w:pPr>
+      <w:rPr>
+        <w:rFonts w:ascii="Courier New" w:hAnsi="Courier New" w:cs="Courier New" w:hint="default"/>
+      </w:rPr>
+    </w:lvl>
+    <w:lvl w:ilvl="5" w:tplc="04160005" w:tentative="1">
+      <w:start w:val="1"/>
+      <w:numFmt w:val="bullet"/>
+      <w:lvlText w:val=""/>
+      <w:lvlJc w:val="left"/>
+      <w:pPr>
+        <w:ind w:left="4320" w:hanging="360"/>
+      </w:pPr>
+      <w:rPr>
+        <w:rFonts w:ascii="Wingdings" w:hAnsi="Wingdings" w:hint="default"/>
+      </w:rPr>
+    </w:lvl>
+    <w:lvl w:ilvl="6" w:tplc="04160001" w:tentative="1">
+      <w:start w:val="1"/>
+      <w:numFmt w:val="bullet"/>
+      <w:lvlText w:val=""/>
+      <w:lvlJc w:val="left"/>
+      <w:pPr>
+        <w:ind w:left="5040" w:hanging="360"/>
+      </w:pPr>
+      <w:rPr>
+        <w:rFonts w:ascii="Symbol" w:hAnsi="Symbol" w:hint="default"/>
+      </w:rPr>
+    </w:lvl>
+    <w:lvl w:ilvl="7" w:tplc="04160003" w:tentative="1">
+      <w:start w:val="1"/>
+      <w:numFmt w:val="bullet"/>
+      <w:lvlText w:val="o"/>
+      <w:lvlJc w:val="left"/>
+      <w:pPr>
+        <w:ind w:left="5760" w:hanging="360"/>
+      </w:pPr>
+      <w:rPr>
+        <w:rFonts w:ascii="Courier New" w:hAnsi="Courier New" w:cs="Courier New" w:hint="default"/>
+      </w:rPr>
+    </w:lvl>
+    <w:lvl w:ilvl="8" w:tplc="04160005" w:tentative="1">
+      <w:start w:val="1"/>
+      <w:numFmt w:val="bullet"/>
+      <w:lvlText w:val=""/>
+      <w:lvlJc w:val="left"/>
+      <w:pPr>
+        <w:ind w:left="6480" w:hanging="360"/>
+      </w:pPr>
+      <w:rPr>
+        <w:rFonts w:ascii="Wingdings" w:hAnsi="Wingdings" w:hint="default"/>
+      </w:rPr>
+    </w:lvl>
+  </w:abstractNum>
+  <w:num w:numId="1">
+    <w:abstractNumId w:val="2"/>
+  </w:num>
+  <w:num w:numId="2">
+    <w:abstractNumId w:val="1"/>
+  </w:num>
+  <w:num w:numId="3">
+    <w:abstractNumId w:val="5"/>
+  </w:num>
+  <w:num w:numId="4">
+    <w:abstractNumId w:val="4"/>
+  </w:num>
+  <w:num w:numId="5">
+    <w:abstractNumId w:val="3"/>
+  </w:num>
+  <w:num w:numId="6">
+    <w:abstractNumId w:val="0"/>
+  </w:num>
+</w:numbering>
 </file>
 
 <file path=word/styles.xml><?xml version="1.0" encoding="utf-8"?>
@@ -474,6 +2629,36 @@
     <w:semiHidden/>
     <w:unhideWhenUsed/>
   </w:style>
+  <w:style w:type="paragraph" w:styleId="PargrafodaLista">
+    <w:name w:val="List Paragraph"/>
+    <w:basedOn w:val="Normal"/>
+    <w:uiPriority w:val="34"/>
+    <w:qFormat/>
+    <w:rsid w:val="00F93E69"/>
+    <w:pPr>
+      <w:ind w:left="720"/>
+      <w:contextualSpacing/>
+    </w:pPr>
+  </w:style>
+  <w:style w:type="table" w:styleId="Tabelacomgrade">
+    <w:name w:val="Table Grid"/>
+    <w:basedOn w:val="Tabelanormal"/>
+    <w:uiPriority w:val="39"/>
+    <w:rsid w:val="006878D8"/>
+    <w:pPr>
+      <w:spacing w:after="0" w:line="240" w:lineRule="auto"/>
+    </w:pPr>
+    <w:tblPr>
+      <w:tblBorders>
+        <w:top w:val="single" w:sz="4" w:space="0" w:color="auto"/>
+        <w:left w:val="single" w:sz="4" w:space="0" w:color="auto"/>
+        <w:bottom w:val="single" w:sz="4" w:space="0" w:color="auto"/>
+        <w:right w:val="single" w:sz="4" w:space="0" w:color="auto"/>
+        <w:insideH w:val="single" w:sz="4" w:space="0" w:color="auto"/>
+        <w:insideV w:val="single" w:sz="4" w:space="0" w:color="auto"/>
+      </w:tblBorders>
+    </w:tblPr>
+  </w:style>
 </w:styles>
 </file>
 

</xml_diff>